<commit_message>
Se sube documento final de la sesion, quedan pendientes los graficos
</commit_message>
<xml_diff>
--- a/DOCUMENTO_DE_LA_MATERIA.docx
+++ b/DOCUMENTO_DE_LA_MATERIA.docx
@@ -359,16 +359,613 @@
         <w:rPr>
           <w:rFonts w:ascii="Times New Roman" w:hAnsi="Times New Roman" w:cs="Times New Roman"/>
         </w:rPr>
-        <w:t>Con base en lo anterior, se recomienda construir por parte del “Ingeniero solucionador</w:t>
-      </w:r>
-      <w:r>
-        <w:rPr>
-          <w:rFonts w:ascii="Times New Roman" w:hAnsi="Times New Roman" w:cs="Times New Roman"/>
-        </w:rPr>
-        <w:t>”, una nueva narrativa en donde de manera puntual se separe la lógica del negocio, de la lógica de la inteligencia de negocios, a lo que se denomina una “Narrativa Guiada”.</w:t>
-      </w:r>
-      <w:bookmarkStart w:id="0" w:name="_GoBack"/>
-      <w:bookmarkEnd w:id="0"/>
+        <w:t>Con base en lo anterior, se recomienda construir por parte del “Ingeniero solucionador”, una nueva narrativa en donde de manera puntual se separe la lógica del negocio, de la lógica de la inteligencia de negocios, a lo que se denomina una “Narrativa Guiada”.</w:t>
+      </w:r>
+    </w:p>
+    <w:p>
+      <w:pPr>
+        <w:jc w:val="both"/>
+        <w:rPr>
+          <w:rFonts w:ascii="Times New Roman" w:hAnsi="Times New Roman" w:cs="Times New Roman"/>
+        </w:rPr>
+      </w:pPr>
+      <w:r>
+        <w:rPr>
+          <w:rFonts w:ascii="Times New Roman" w:hAnsi="Times New Roman" w:cs="Times New Roman"/>
+        </w:rPr>
+        <w:t>La “Lógica del Negocio” es la misión que tiene el Área, respecto a su responsabilidad relacionada con su propósito de identidad, que es único, impositivo y declara una sola lógica o varias, definidos por la empresa; en ninguno de los casos definida por el ingeniero solucionador.</w:t>
+      </w:r>
+      <w:r>
+        <w:rPr>
+          <w:rFonts w:ascii="Times New Roman" w:hAnsi="Times New Roman" w:cs="Times New Roman"/>
+        </w:rPr>
+        <w:t xml:space="preserve"> La misión del área, </w:t>
+      </w:r>
+      <w:r>
+        <w:rPr>
+          <w:rFonts w:ascii="Times New Roman" w:hAnsi="Times New Roman" w:cs="Times New Roman"/>
+        </w:rPr>
+        <w:lastRenderedPageBreak/>
+        <w:t>también conocida como el “Core” o “Corazón del negocio”, expone las “Clases”, sobre las cuales se ejercerá todo control relacionado con el cumplimiento de la misión.</w:t>
+      </w:r>
+    </w:p>
+    <w:p>
+      <w:pPr>
+        <w:jc w:val="both"/>
+        <w:rPr>
+          <w:rFonts w:ascii="Times New Roman" w:hAnsi="Times New Roman" w:cs="Times New Roman"/>
+        </w:rPr>
+      </w:pPr>
+      <w:r>
+        <w:rPr>
+          <w:rFonts w:ascii="Times New Roman" w:hAnsi="Times New Roman" w:cs="Times New Roman"/>
+        </w:rPr>
+        <w:t xml:space="preserve">Supóngase que el “Área” vinculada dentro del foco “Necesidad-Solución”, es el “Área de Facturación”, en consecuencia, lo que se debe </w:t>
+      </w:r>
+      <w:commentRangeStart w:id="0"/>
+      <w:r>
+        <w:rPr>
+          <w:rFonts w:ascii="Times New Roman" w:hAnsi="Times New Roman" w:cs="Times New Roman"/>
+        </w:rPr>
+        <w:t>“Controlar”</w:t>
+      </w:r>
+      <w:commentRangeEnd w:id="0"/>
+      <w:r>
+        <w:rPr>
+          <w:rStyle w:val="Refdecomentario"/>
+        </w:rPr>
+        <w:commentReference w:id="0"/>
+      </w:r>
+      <w:r>
+        <w:rPr>
+          <w:rFonts w:ascii="Times New Roman" w:hAnsi="Times New Roman" w:cs="Times New Roman"/>
+        </w:rPr>
+        <w:t xml:space="preserve"> como misión es:</w:t>
+      </w:r>
+    </w:p>
+    <w:p>
+      <w:pPr>
+        <w:jc w:val="both"/>
+        <w:rPr>
+          <w:rFonts w:ascii="Times New Roman" w:hAnsi="Times New Roman" w:cs="Times New Roman"/>
+          <w:color w:val="FF0000"/>
+        </w:rPr>
+      </w:pPr>
+      <w:r>
+        <w:rPr>
+          <w:rFonts w:ascii="Times New Roman" w:hAnsi="Times New Roman" w:cs="Times New Roman"/>
+          <w:color w:val="FF0000"/>
+          <w:highlight w:val="yellow"/>
+        </w:rPr>
+        <w:t>Aquí va el grafico 1</w:t>
+      </w:r>
+    </w:p>
+    <w:p>
+      <w:pPr>
+        <w:jc w:val="both"/>
+        <w:rPr>
+          <w:rFonts w:ascii="Times New Roman" w:hAnsi="Times New Roman" w:cs="Times New Roman"/>
+        </w:rPr>
+      </w:pPr>
+      <w:r>
+        <w:rPr>
+          <w:rFonts w:ascii="Times New Roman" w:hAnsi="Times New Roman" w:cs="Times New Roman"/>
+        </w:rPr>
+        <w:t xml:space="preserve">La “Lógica de la Inteligencia de Negocios” reúne todos los diferentes “programas” a través de los cuales se hará posible obtener resultados esperados con los datos de la información, inversos en un escenario “CRUD” o exclusivamente en un escenario de “Analítica de Datos”. De la “Lógica de la Inteligencia de Negocios” se obtendrán los </w:t>
+      </w:r>
+      <w:r>
+        <w:rPr>
+          <w:rFonts w:ascii="Times New Roman" w:hAnsi="Times New Roman" w:cs="Times New Roman"/>
+        </w:rPr>
+        <w:t>atributos</w:t>
+      </w:r>
+      <w:r>
+        <w:rPr>
+          <w:rFonts w:ascii="Times New Roman" w:hAnsi="Times New Roman" w:cs="Times New Roman"/>
+        </w:rPr>
+        <w:t>, que deberán ser asignados a la lógica del negocio, a través de la ley de la “Autodeterminación” (</w:t>
+      </w:r>
+      <w:commentRangeStart w:id="1"/>
+      <w:r>
+        <w:rPr>
+          <w:rFonts w:ascii="Times New Roman" w:hAnsi="Times New Roman" w:cs="Times New Roman"/>
+        </w:rPr>
+        <w:t>Armstrong: Algebra Relacional</w:t>
+      </w:r>
+      <w:commentRangeEnd w:id="1"/>
+      <w:r>
+        <w:rPr>
+          <w:rStyle w:val="Refdecomentario"/>
+        </w:rPr>
+        <w:commentReference w:id="1"/>
+      </w:r>
+      <w:r>
+        <w:rPr>
+          <w:rFonts w:ascii="Times New Roman" w:hAnsi="Times New Roman" w:cs="Times New Roman"/>
+        </w:rPr>
+        <w:t>) que significa, asignar los atributos a cada una de las “Clases” de la lógica del Negocio, bajo el principio de lo “absoluto”: Los atributos asignados a una “Clase” en cuestión son de esa “Clase” y no de otras.</w:t>
+      </w:r>
+    </w:p>
+    <w:p>
+      <w:pPr>
+        <w:jc w:val="both"/>
+        <w:rPr>
+          <w:rFonts w:ascii="Times New Roman" w:hAnsi="Times New Roman" w:cs="Times New Roman"/>
+        </w:rPr>
+      </w:pPr>
+      <w:r>
+        <w:rPr>
+          <w:rFonts w:ascii="Times New Roman" w:hAnsi="Times New Roman" w:cs="Times New Roman"/>
+        </w:rPr>
+        <w:t xml:space="preserve">Supóngase que son 40 informes o Reportes solicitados por el “Cliente-empresa”, y contienen de manera indistinta, los siguientes atributos: </w:t>
+      </w:r>
+      <w:r>
+        <w:rPr>
+          <w:rFonts w:ascii="Times New Roman" w:hAnsi="Times New Roman" w:cs="Times New Roman"/>
+          <w:b/>
+          <w:i/>
+        </w:rPr>
+        <w:t>Fecha de la factura, Nombre del artículo, Código del artículo, Cedula del cliente, Localidad del cliente, Nombre del cliente, Numero de factura, Cantidad vendida del artículo, Código de la sucursal, Tipo de artículo</w:t>
+      </w:r>
+      <w:r>
+        <w:rPr>
+          <w:rFonts w:ascii="Times New Roman" w:hAnsi="Times New Roman" w:cs="Times New Roman"/>
+        </w:rPr>
+        <w:t>, con base en los cuales genera agrupamientos, totales, etc.</w:t>
+      </w:r>
+    </w:p>
+    <w:p>
+      <w:pPr>
+        <w:pStyle w:val="Prrafodelista"/>
+        <w:numPr>
+          <w:ilvl w:val="0"/>
+          <w:numId w:val="1"/>
+        </w:numPr>
+        <w:jc w:val="both"/>
+        <w:rPr>
+          <w:rFonts w:ascii="Times New Roman" w:hAnsi="Times New Roman" w:cs="Times New Roman"/>
+          <w:b/>
+        </w:rPr>
+      </w:pPr>
+      <w:r>
+        <w:rPr>
+          <w:rFonts w:ascii="Times New Roman" w:hAnsi="Times New Roman" w:cs="Times New Roman"/>
+          <w:b/>
+        </w:rPr>
+        <w:t>Planeación</w:t>
+      </w:r>
+      <w:r>
+        <w:rPr>
+          <w:rFonts w:ascii="Times New Roman" w:hAnsi="Times New Roman" w:cs="Times New Roman"/>
+          <w:b/>
+        </w:rPr>
+        <w:t xml:space="preserve"> del Diseño de una B.D. Relacional (1FN-2FN)</w:t>
+      </w:r>
+    </w:p>
+    <w:p>
+      <w:pPr>
+        <w:jc w:val="both"/>
+        <w:rPr>
+          <w:rFonts w:ascii="Times New Roman" w:hAnsi="Times New Roman" w:cs="Times New Roman"/>
+        </w:rPr>
+      </w:pPr>
+      <w:r>
+        <w:rPr>
+          <w:rFonts w:ascii="Times New Roman" w:hAnsi="Times New Roman" w:cs="Times New Roman"/>
+        </w:rPr>
+        <w:t xml:space="preserve">Se dice que el diseño de una B.D. Relacional </w:t>
+      </w:r>
+      <w:r>
+        <w:rPr>
+          <w:rFonts w:ascii="Times New Roman" w:hAnsi="Times New Roman" w:cs="Times New Roman"/>
+        </w:rPr>
+        <w:t>está</w:t>
+      </w:r>
+      <w:r>
+        <w:rPr>
+          <w:rFonts w:ascii="Times New Roman" w:hAnsi="Times New Roman" w:cs="Times New Roman"/>
+        </w:rPr>
+        <w:t xml:space="preserve"> en su etapa de “</w:t>
+      </w:r>
+      <w:r>
+        <w:rPr>
+          <w:rFonts w:ascii="Times New Roman" w:hAnsi="Times New Roman" w:cs="Times New Roman"/>
+        </w:rPr>
+        <w:t>Planeación</w:t>
+      </w:r>
+      <w:r>
+        <w:rPr>
+          <w:rFonts w:ascii="Times New Roman" w:hAnsi="Times New Roman" w:cs="Times New Roman"/>
+        </w:rPr>
+        <w:t>”, cuando existiendo el modelo de la “</w:t>
+      </w:r>
+      <w:r>
+        <w:rPr>
+          <w:rFonts w:ascii="Times New Roman" w:hAnsi="Times New Roman" w:cs="Times New Roman"/>
+        </w:rPr>
+        <w:t>Lógica</w:t>
+      </w:r>
+      <w:r>
+        <w:rPr>
+          <w:rFonts w:ascii="Times New Roman" w:hAnsi="Times New Roman" w:cs="Times New Roman"/>
+        </w:rPr>
+        <w:t xml:space="preserve"> del Negocio” y </w:t>
+      </w:r>
+      <w:r>
+        <w:rPr>
+          <w:rFonts w:ascii="Times New Roman" w:hAnsi="Times New Roman" w:cs="Times New Roman"/>
+        </w:rPr>
+        <w:t>existiendo los “atributos” de la “</w:t>
+      </w:r>
+      <w:r>
+        <w:rPr>
+          <w:rFonts w:ascii="Times New Roman" w:hAnsi="Times New Roman" w:cs="Times New Roman"/>
+        </w:rPr>
+        <w:t>Lógica</w:t>
+      </w:r>
+      <w:r>
+        <w:rPr>
+          <w:rFonts w:ascii="Times New Roman" w:hAnsi="Times New Roman" w:cs="Times New Roman"/>
+        </w:rPr>
+        <w:t xml:space="preserve"> de la Inteligencia de Negocios”, se procede a definir su primera forma Normal </w:t>
+      </w:r>
+      <w:r>
+        <w:rPr>
+          <w:rFonts w:ascii="Times New Roman" w:hAnsi="Times New Roman" w:cs="Times New Roman"/>
+          <w:b/>
+        </w:rPr>
+        <w:t xml:space="preserve">1FN </w:t>
+      </w:r>
+      <w:r>
+        <w:rPr>
+          <w:rFonts w:ascii="Times New Roman" w:hAnsi="Times New Roman" w:cs="Times New Roman"/>
+        </w:rPr>
+        <w:t xml:space="preserve">y su segunda forma Normal </w:t>
+      </w:r>
+      <w:r>
+        <w:rPr>
+          <w:rFonts w:ascii="Times New Roman" w:hAnsi="Times New Roman" w:cs="Times New Roman"/>
+          <w:b/>
+        </w:rPr>
+        <w:t>2FN</w:t>
+      </w:r>
+      <w:r>
+        <w:rPr>
+          <w:rFonts w:ascii="Times New Roman" w:hAnsi="Times New Roman" w:cs="Times New Roman"/>
+        </w:rPr>
+        <w:t>, como sigue:</w:t>
+      </w:r>
+    </w:p>
+    <w:p>
+      <w:pPr>
+        <w:pStyle w:val="Prrafodelista"/>
+        <w:numPr>
+          <w:ilvl w:val="0"/>
+          <w:numId w:val="2"/>
+        </w:numPr>
+        <w:jc w:val="both"/>
+        <w:rPr>
+          <w:rFonts w:ascii="Times New Roman" w:hAnsi="Times New Roman" w:cs="Times New Roman"/>
+        </w:rPr>
+      </w:pPr>
+      <w:commentRangeStart w:id="2"/>
+      <w:r>
+        <w:rPr>
+          <w:rFonts w:ascii="Times New Roman" w:hAnsi="Times New Roman" w:cs="Times New Roman"/>
+        </w:rPr>
+        <w:t>Asignar a cada una de las “Clases” los atributos que sean pertinentes, por la ley de la “Autodeterminación”.</w:t>
+      </w:r>
+      <w:commentRangeEnd w:id="2"/>
+      <w:r>
+        <w:rPr>
+          <w:rStyle w:val="Refdecomentario"/>
+        </w:rPr>
+        <w:commentReference w:id="2"/>
+      </w:r>
+    </w:p>
+    <w:p>
+      <w:pPr>
+        <w:pStyle w:val="Prrafodelista"/>
+        <w:numPr>
+          <w:ilvl w:val="0"/>
+          <w:numId w:val="2"/>
+        </w:numPr>
+        <w:jc w:val="both"/>
+        <w:rPr>
+          <w:rFonts w:ascii="Times New Roman" w:hAnsi="Times New Roman" w:cs="Times New Roman"/>
+        </w:rPr>
+      </w:pPr>
+      <w:commentRangeStart w:id="3"/>
+      <w:r>
+        <w:rPr>
+          <w:rFonts w:ascii="Times New Roman" w:hAnsi="Times New Roman" w:cs="Times New Roman"/>
+        </w:rPr>
+        <w:t xml:space="preserve">Identificar dentro de cada “Clase” el atributo que se manifiestan como </w:t>
+      </w:r>
+      <w:proofErr w:type="spellStart"/>
+      <w:r>
+        <w:rPr>
+          <w:rFonts w:ascii="Times New Roman" w:hAnsi="Times New Roman" w:cs="Times New Roman"/>
+          <w:b/>
+        </w:rPr>
+        <w:t>Primary</w:t>
+      </w:r>
+      <w:proofErr w:type="spellEnd"/>
+      <w:r>
+        <w:rPr>
+          <w:rFonts w:ascii="Times New Roman" w:hAnsi="Times New Roman" w:cs="Times New Roman"/>
+          <w:b/>
+        </w:rPr>
+        <w:t xml:space="preserve"> Key (PK-Llave Principal)</w:t>
+      </w:r>
+      <w:r>
+        <w:rPr>
+          <w:rFonts w:ascii="Times New Roman" w:hAnsi="Times New Roman" w:cs="Times New Roman"/>
+          <w:b/>
+        </w:rPr>
+        <w:t>.</w:t>
+      </w:r>
+    </w:p>
+    <w:p>
+      <w:pPr>
+        <w:pStyle w:val="Prrafodelista"/>
+        <w:numPr>
+          <w:ilvl w:val="0"/>
+          <w:numId w:val="2"/>
+        </w:numPr>
+        <w:jc w:val="both"/>
+        <w:rPr>
+          <w:rFonts w:ascii="Times New Roman" w:hAnsi="Times New Roman" w:cs="Times New Roman"/>
+        </w:rPr>
+      </w:pPr>
+      <w:r>
+        <w:rPr>
+          <w:rFonts w:ascii="Times New Roman" w:hAnsi="Times New Roman" w:cs="Times New Roman"/>
+        </w:rPr>
+        <w:t xml:space="preserve">Identificar dentro de cada “Clase” los atributos que se manifiesten como “códigos”, estos serán </w:t>
+      </w:r>
+      <w:proofErr w:type="spellStart"/>
+      <w:r>
+        <w:rPr>
+          <w:rFonts w:ascii="Times New Roman" w:hAnsi="Times New Roman" w:cs="Times New Roman"/>
+          <w:b/>
+        </w:rPr>
+        <w:t>Foreign</w:t>
+      </w:r>
+      <w:proofErr w:type="spellEnd"/>
+      <w:r>
+        <w:rPr>
+          <w:rFonts w:ascii="Times New Roman" w:hAnsi="Times New Roman" w:cs="Times New Roman"/>
+          <w:b/>
+        </w:rPr>
+        <w:t xml:space="preserve"> Key Default</w:t>
+      </w:r>
+      <w:r>
+        <w:rPr>
+          <w:rFonts w:ascii="Times New Roman" w:hAnsi="Times New Roman" w:cs="Times New Roman"/>
+          <w:b/>
+        </w:rPr>
+        <w:t xml:space="preserve"> (Llaves </w:t>
+      </w:r>
+      <w:proofErr w:type="spellStart"/>
+      <w:r>
+        <w:rPr>
+          <w:rFonts w:ascii="Times New Roman" w:hAnsi="Times New Roman" w:cs="Times New Roman"/>
+          <w:b/>
+        </w:rPr>
+        <w:t>Foraneas</w:t>
+      </w:r>
+      <w:proofErr w:type="spellEnd"/>
+      <w:r>
+        <w:rPr>
+          <w:rFonts w:ascii="Times New Roman" w:hAnsi="Times New Roman" w:cs="Times New Roman"/>
+          <w:b/>
+        </w:rPr>
+        <w:t xml:space="preserve"> por Defecto).</w:t>
+      </w:r>
+    </w:p>
+    <w:p>
+      <w:pPr>
+        <w:pStyle w:val="Prrafodelista"/>
+        <w:numPr>
+          <w:ilvl w:val="0"/>
+          <w:numId w:val="2"/>
+        </w:numPr>
+        <w:jc w:val="both"/>
+        <w:rPr>
+          <w:rFonts w:ascii="Times New Roman" w:hAnsi="Times New Roman" w:cs="Times New Roman"/>
+        </w:rPr>
+      </w:pPr>
+      <w:r>
+        <w:rPr>
+          <w:rFonts w:ascii="Times New Roman" w:hAnsi="Times New Roman" w:cs="Times New Roman"/>
+        </w:rPr>
+        <w:t xml:space="preserve">Por Default el tipo de </w:t>
+      </w:r>
+      <w:proofErr w:type="spellStart"/>
+      <w:r>
+        <w:rPr>
+          <w:rFonts w:ascii="Times New Roman" w:hAnsi="Times New Roman" w:cs="Times New Roman"/>
+        </w:rPr>
+        <w:t>Relacion</w:t>
+      </w:r>
+      <w:proofErr w:type="spellEnd"/>
+      <w:r>
+        <w:rPr>
+          <w:rFonts w:ascii="Times New Roman" w:hAnsi="Times New Roman" w:cs="Times New Roman"/>
+        </w:rPr>
+        <w:t xml:space="preserve"> que se define entre las “Clases”, de “arriba hacia abajo” se denomina </w:t>
+      </w:r>
+      <w:r>
+        <w:rPr>
+          <w:rFonts w:ascii="Times New Roman" w:hAnsi="Times New Roman" w:cs="Times New Roman"/>
+        </w:rPr>
+        <w:t>“</w:t>
+      </w:r>
+      <w:r>
+        <w:rPr>
+          <w:rFonts w:ascii="Times New Roman" w:hAnsi="Times New Roman" w:cs="Times New Roman"/>
+          <w:b/>
+        </w:rPr>
+        <w:t>Relación Natural</w:t>
+      </w:r>
+      <w:r>
+        <w:rPr>
+          <w:rFonts w:ascii="Times New Roman" w:hAnsi="Times New Roman" w:cs="Times New Roman"/>
+          <w:b/>
+        </w:rPr>
+        <w:t>-Rn”</w:t>
+      </w:r>
+      <w:r>
+        <w:rPr>
+          <w:rFonts w:ascii="Times New Roman" w:hAnsi="Times New Roman" w:cs="Times New Roman"/>
+        </w:rPr>
+        <w:t xml:space="preserve"> </w:t>
+      </w:r>
+      <w:r>
+        <w:rPr>
+          <w:rFonts w:ascii="Times New Roman" w:hAnsi="Times New Roman" w:cs="Times New Roman"/>
+        </w:rPr>
+        <w:t>y siempre será de 1 a muchos(</w:t>
+      </w:r>
+      <w:r>
+        <w:rPr>
+          <w:rFonts w:ascii="Times New Roman" w:hAnsi="Times New Roman" w:cs="Times New Roman"/>
+          <w:b/>
+        </w:rPr>
+        <w:t>1-m</w:t>
+      </w:r>
+      <w:r>
+        <w:rPr>
+          <w:rFonts w:ascii="Times New Roman" w:hAnsi="Times New Roman" w:cs="Times New Roman"/>
+        </w:rPr>
+        <w:t>); se deberá definir la “</w:t>
+      </w:r>
+      <w:proofErr w:type="spellStart"/>
+      <w:r>
+        <w:rPr>
+          <w:rFonts w:ascii="Times New Roman" w:hAnsi="Times New Roman" w:cs="Times New Roman"/>
+          <w:b/>
+        </w:rPr>
+        <w:t>Relacion</w:t>
+      </w:r>
+      <w:proofErr w:type="spellEnd"/>
+      <w:r>
+        <w:rPr>
+          <w:rFonts w:ascii="Times New Roman" w:hAnsi="Times New Roman" w:cs="Times New Roman"/>
+          <w:b/>
+        </w:rPr>
+        <w:t xml:space="preserve"> Inversa-</w:t>
+      </w:r>
+      <w:proofErr w:type="spellStart"/>
+      <w:r>
+        <w:rPr>
+          <w:rFonts w:ascii="Times New Roman" w:hAnsi="Times New Roman" w:cs="Times New Roman"/>
+          <w:b/>
+        </w:rPr>
+        <w:t>Ri</w:t>
+      </w:r>
+      <w:proofErr w:type="spellEnd"/>
+      <w:r>
+        <w:rPr>
+          <w:rFonts w:ascii="Times New Roman" w:hAnsi="Times New Roman" w:cs="Times New Roman"/>
+        </w:rPr>
+        <w:t>” de abajo hacia arriba, lo cual se denominará: “</w:t>
+      </w:r>
+      <w:r>
+        <w:rPr>
+          <w:rFonts w:ascii="Times New Roman" w:hAnsi="Times New Roman" w:cs="Times New Roman"/>
+          <w:b/>
+        </w:rPr>
+        <w:t>Dependencia Funcional</w:t>
+      </w:r>
+      <w:r>
+        <w:rPr>
+          <w:rFonts w:ascii="Times New Roman" w:hAnsi="Times New Roman" w:cs="Times New Roman"/>
+        </w:rPr>
+        <w:t>”, que podrá ser exclusiva (</w:t>
+      </w:r>
+      <w:r>
+        <w:rPr>
+          <w:rFonts w:ascii="Times New Roman" w:hAnsi="Times New Roman" w:cs="Times New Roman"/>
+          <w:b/>
+        </w:rPr>
+        <w:t>DFE</w:t>
+      </w:r>
+      <w:r>
+        <w:rPr>
+          <w:rFonts w:ascii="Times New Roman" w:hAnsi="Times New Roman" w:cs="Times New Roman"/>
+        </w:rPr>
+        <w:t>) o No exclusiva (</w:t>
+      </w:r>
+      <w:r>
+        <w:rPr>
+          <w:rFonts w:ascii="Times New Roman" w:hAnsi="Times New Roman" w:cs="Times New Roman"/>
+          <w:b/>
+        </w:rPr>
+        <w:t>DFNE</w:t>
+      </w:r>
+      <w:r>
+        <w:rPr>
+          <w:rFonts w:ascii="Times New Roman" w:hAnsi="Times New Roman" w:cs="Times New Roman"/>
+          <w:b/>
+        </w:rPr>
+        <w:t>)</w:t>
+      </w:r>
+      <w:r>
+        <w:rPr>
+          <w:rFonts w:ascii="Times New Roman" w:hAnsi="Times New Roman" w:cs="Times New Roman"/>
+        </w:rPr>
+        <w:t xml:space="preserve">: Si es DFE será de 1 a 1(1-1), pero si es DFNE será de 1 a muchos(1-m). </w:t>
+      </w:r>
+      <w:r>
+        <w:rPr>
+          <w:rFonts w:ascii="Times New Roman" w:hAnsi="Times New Roman" w:cs="Times New Roman"/>
+        </w:rPr>
+        <w:t xml:space="preserve"> </w:t>
+      </w:r>
+      <w:commentRangeEnd w:id="3"/>
+      <w:r>
+        <w:rPr>
+          <w:rStyle w:val="Refdecomentario"/>
+        </w:rPr>
+        <w:commentReference w:id="3"/>
+      </w:r>
+    </w:p>
+    <w:p>
+      <w:pPr>
+        <w:jc w:val="both"/>
+        <w:rPr>
+          <w:rFonts w:ascii="Times New Roman" w:hAnsi="Times New Roman" w:cs="Times New Roman"/>
+          <w:color w:val="FF0000"/>
+        </w:rPr>
+      </w:pPr>
+      <w:r>
+        <w:rPr>
+          <w:rFonts w:ascii="Times New Roman" w:hAnsi="Times New Roman" w:cs="Times New Roman"/>
+          <w:color w:val="FF0000"/>
+          <w:highlight w:val="yellow"/>
+        </w:rPr>
+        <w:t xml:space="preserve">Aquí </w:t>
+      </w:r>
+      <w:r>
+        <w:rPr>
+          <w:rFonts w:ascii="Times New Roman" w:hAnsi="Times New Roman" w:cs="Times New Roman"/>
+          <w:color w:val="FF0000"/>
+          <w:highlight w:val="yellow"/>
+        </w:rPr>
+        <w:t>va el grafico 2</w:t>
+      </w:r>
+      <w:bookmarkStart w:id="4" w:name="_GoBack"/>
+      <w:bookmarkEnd w:id="4"/>
+    </w:p>
+    <w:p>
+      <w:pPr>
+        <w:jc w:val="both"/>
+        <w:rPr>
+          <w:rFonts w:ascii="Times New Roman" w:hAnsi="Times New Roman" w:cs="Times New Roman"/>
+        </w:rPr>
+      </w:pPr>
     </w:p>
     <w:sectPr>
       <w:pgSz w:w="12240" w:h="15840"/>
@@ -380,20 +977,115 @@
 </w:document>
 </file>
 
+<file path=word/comments.xml><?xml version="1.0" encoding="utf-8"?>
+<w:comments xmlns:wpc="http://schemas.microsoft.com/office/word/2010/wordprocessingCanvas" xmlns:cx="http://schemas.microsoft.com/office/drawing/2014/chartex" xmlns:mc="http://schemas.openxmlformats.org/markup-compatibility/2006" xmlns:o="urn:schemas-microsoft-com:office:office" xmlns:r="http://schemas.openxmlformats.org/officeDocument/2006/relationships" xmlns:m="http://schemas.openxmlformats.org/officeDocument/2006/math" xmlns:v="urn:schemas-microsoft-com:vml" xmlns:wp14="http://schemas.microsoft.com/office/word/2010/wordprocessingDrawing" xmlns:wp="http://schemas.openxmlformats.org/drawingml/2006/wordprocessingDrawing" xmlns:w10="urn:schemas-microsoft-com:office:word" xmlns:w="http://schemas.openxmlformats.org/wordprocessingml/2006/main" xmlns:w14="http://schemas.microsoft.com/office/word/2010/wordml" xmlns:w15="http://schemas.microsoft.com/office/word/2012/wordml" xmlns:w16se="http://schemas.microsoft.com/office/word/2015/wordml/symex" xmlns:wpg="http://schemas.microsoft.com/office/word/2010/wordprocessingGroup" xmlns:wpi="http://schemas.microsoft.com/office/word/2010/wordprocessingInk" xmlns:wne="http://schemas.microsoft.com/office/word/2006/wordml" xmlns:wps="http://schemas.microsoft.com/office/word/2010/wordprocessingShape" mc:Ignorable="w14 w15 w16se wp14">
+  <w:comment w:id="0" w:author="Estudiantes" w:date="2020-03-03T19:43:00Z" w:initials="E">
+    <w:p>
+      <w:pPr>
+        <w:pStyle w:val="Textocomentario"/>
+      </w:pPr>
+      <w:r>
+        <w:rPr>
+          <w:rStyle w:val="Refdecomentario"/>
+        </w:rPr>
+        <w:annotationRef/>
+      </w:r>
+      <w:r>
+        <w:t>Qué se va a controlar (</w:t>
+      </w:r>
+      <w:r>
+        <w:rPr>
+          <w:b/>
+        </w:rPr>
+        <w:t>NO</w:t>
+      </w:r>
+      <w:r>
+        <w:rPr>
+          <w:b/>
+        </w:rPr>
+        <w:t xml:space="preserve"> </w:t>
+      </w:r>
+      <w:r>
+        <w:t>como se va a controlar)</w:t>
+      </w:r>
+    </w:p>
+  </w:comment>
+  <w:comment w:id="1" w:author="Estudiantes" w:date="2020-03-03T20:08:00Z" w:initials="E">
+    <w:p>
+      <w:pPr>
+        <w:pStyle w:val="Textocomentario"/>
+      </w:pPr>
+      <w:r>
+        <w:rPr>
+          <w:rStyle w:val="Refdecomentario"/>
+        </w:rPr>
+        <w:annotationRef/>
+      </w:r>
+      <w:r>
+        <w:t>Buscarlo</w:t>
+      </w:r>
+    </w:p>
+  </w:comment>
+  <w:comment w:id="2" w:author="Estudiantes" w:date="2020-03-03T20:32:00Z" w:initials="E">
+    <w:p>
+      <w:pPr>
+        <w:pStyle w:val="Textocomentario"/>
+      </w:pPr>
+      <w:r>
+        <w:rPr>
+          <w:rStyle w:val="Refdecomentario"/>
+        </w:rPr>
+        <w:annotationRef/>
+      </w:r>
+      <w:r>
+        <w:t>Aquí se ha llegado a 1FN, donde 1FN tiene el Modelo de la Lógica Negocio y la Autodeterminación (Asignación Absoluta de Atributos).</w:t>
+      </w:r>
+    </w:p>
+  </w:comment>
+  <w:comment w:id="3" w:author="Estudiantes" w:date="2020-03-03T20:43:00Z" w:initials="E">
+    <w:p>
+      <w:pPr>
+        <w:pStyle w:val="Textocomentario"/>
+      </w:pPr>
+      <w:r>
+        <w:rPr>
+          <w:rStyle w:val="Refdecomentario"/>
+        </w:rPr>
+        <w:annotationRef/>
+      </w:r>
+      <w:r>
+        <w:t>Aquí se logra 2FN</w:t>
+      </w:r>
+    </w:p>
+  </w:comment>
+</w:comments>
+</file>
+
+<file path=word/commentsExtended.xml><?xml version="1.0" encoding="utf-8"?>
+<w15:commentsEx xmlns:wpc="http://schemas.microsoft.com/office/word/2010/wordprocessingCanvas" xmlns:cx="http://schemas.microsoft.com/office/drawing/2014/chartex" xmlns:mc="http://schemas.openxmlformats.org/markup-compatibility/2006" xmlns:o="urn:schemas-microsoft-com:office:office" xmlns:r="http://schemas.openxmlformats.org/officeDocument/2006/relationships" xmlns:m="http://schemas.openxmlformats.org/officeDocument/2006/math" xmlns:v="urn:schemas-microsoft-com:vml" xmlns:wp14="http://schemas.microsoft.com/office/word/2010/wordprocessingDrawing" xmlns:wp="http://schemas.openxmlformats.org/drawingml/2006/wordprocessingDrawing" xmlns:w10="urn:schemas-microsoft-com:office:word" xmlns:w="http://schemas.openxmlformats.org/wordprocessingml/2006/main" xmlns:w14="http://schemas.microsoft.com/office/word/2010/wordml" xmlns:w15="http://schemas.microsoft.com/office/word/2012/wordml" xmlns:w16se="http://schemas.microsoft.com/office/word/2015/wordml/symex" xmlns:wpg="http://schemas.microsoft.com/office/word/2010/wordprocessingGroup" xmlns:wpi="http://schemas.microsoft.com/office/word/2010/wordprocessingInk" xmlns:wne="http://schemas.microsoft.com/office/word/2006/wordml" xmlns:wps="http://schemas.microsoft.com/office/word/2010/wordprocessingShape" mc:Ignorable="w14 w15 w16se wp14">
+  <w15:commentEx w15:paraId="214CEBB9" w15:done="0"/>
+  <w15:commentEx w15:paraId="4BF6E16E" w15:done="0"/>
+  <w15:commentEx w15:paraId="6F442A52" w15:done="0"/>
+  <w15:commentEx w15:paraId="75A6C162" w15:done="0"/>
+</w15:commentsEx>
+</file>
+
 <file path=word/numbering.xml><?xml version="1.0" encoding="utf-8"?>
 <w:numbering xmlns:wpc="http://schemas.microsoft.com/office/word/2010/wordprocessingCanvas" xmlns:cx="http://schemas.microsoft.com/office/drawing/2014/chartex" xmlns:mc="http://schemas.openxmlformats.org/markup-compatibility/2006" xmlns:o="urn:schemas-microsoft-com:office:office" xmlns:r="http://schemas.openxmlformats.org/officeDocument/2006/relationships" xmlns:m="http://schemas.openxmlformats.org/officeDocument/2006/math" xmlns:v="urn:schemas-microsoft-com:vml" xmlns:wp14="http://schemas.microsoft.com/office/word/2010/wordprocessingDrawing" xmlns:wp="http://schemas.openxmlformats.org/drawingml/2006/wordprocessingDrawing" xmlns:w10="urn:schemas-microsoft-com:office:word" xmlns:w="http://schemas.openxmlformats.org/wordprocessingml/2006/main" xmlns:w14="http://schemas.microsoft.com/office/word/2010/wordml" xmlns:w15="http://schemas.microsoft.com/office/word/2012/wordml" xmlns:w16se="http://schemas.microsoft.com/office/word/2015/wordml/symex" xmlns:wpg="http://schemas.microsoft.com/office/word/2010/wordprocessingGroup" xmlns:wpi="http://schemas.microsoft.com/office/word/2010/wordprocessingInk" xmlns:wne="http://schemas.microsoft.com/office/word/2006/wordml" xmlns:wps="http://schemas.microsoft.com/office/word/2010/wordprocessingShape" mc:Ignorable="w14 w15 w16se wp14">
   <w:abstractNum w:abstractNumId="0" w15:restartNumberingAfterBreak="0">
     <w:nsid w:val="06C320C5"/>
     <w:multiLevelType w:val="hybridMultilevel"/>
-    <w:tmpl w:val="1F94C1EC"/>
-    <w:lvl w:ilvl="0" w:tplc="240A000F">
-      <w:start w:val="1"/>
+    <w:tmpl w:val="4EF6ABA8"/>
+    <w:lvl w:ilvl="0" w:tplc="1B1C65FA">
       <w:numFmt w:val="decimal"/>
       <w:lvlText w:val="%1."/>
       <w:lvlJc w:val="left"/>
       <w:pPr>
         <w:ind w:left="720" w:hanging="360"/>
       </w:pPr>
+      <w:rPr>
+        <w:rFonts w:hint="default"/>
+      </w:rPr>
     </w:lvl>
     <w:lvl w:ilvl="1" w:tplc="240A0019" w:tentative="1">
       <w:start w:val="1"/>
@@ -468,10 +1160,134 @@
       </w:pPr>
     </w:lvl>
   </w:abstractNum>
+  <w:abstractNum w:abstractNumId="1" w15:restartNumberingAfterBreak="0">
+    <w:nsid w:val="2DE72A96"/>
+    <w:multiLevelType w:val="hybridMultilevel"/>
+    <w:tmpl w:val="029C51A6"/>
+    <w:lvl w:ilvl="0" w:tplc="240A0001">
+      <w:start w:val="1"/>
+      <w:numFmt w:val="bullet"/>
+      <w:lvlText w:val=""/>
+      <w:lvlJc w:val="left"/>
+      <w:pPr>
+        <w:ind w:left="720" w:hanging="360"/>
+      </w:pPr>
+      <w:rPr>
+        <w:rFonts w:ascii="Symbol" w:hAnsi="Symbol" w:hint="default"/>
+      </w:rPr>
+    </w:lvl>
+    <w:lvl w:ilvl="1" w:tplc="240A0003" w:tentative="1">
+      <w:start w:val="1"/>
+      <w:numFmt w:val="bullet"/>
+      <w:lvlText w:val="o"/>
+      <w:lvlJc w:val="left"/>
+      <w:pPr>
+        <w:ind w:left="1440" w:hanging="360"/>
+      </w:pPr>
+      <w:rPr>
+        <w:rFonts w:ascii="Courier New" w:hAnsi="Courier New" w:cs="Courier New" w:hint="default"/>
+      </w:rPr>
+    </w:lvl>
+    <w:lvl w:ilvl="2" w:tplc="240A0005" w:tentative="1">
+      <w:start w:val="1"/>
+      <w:numFmt w:val="bullet"/>
+      <w:lvlText w:val=""/>
+      <w:lvlJc w:val="left"/>
+      <w:pPr>
+        <w:ind w:left="2160" w:hanging="360"/>
+      </w:pPr>
+      <w:rPr>
+        <w:rFonts w:ascii="Wingdings" w:hAnsi="Wingdings" w:hint="default"/>
+      </w:rPr>
+    </w:lvl>
+    <w:lvl w:ilvl="3" w:tplc="240A0001" w:tentative="1">
+      <w:start w:val="1"/>
+      <w:numFmt w:val="bullet"/>
+      <w:lvlText w:val=""/>
+      <w:lvlJc w:val="left"/>
+      <w:pPr>
+        <w:ind w:left="2880" w:hanging="360"/>
+      </w:pPr>
+      <w:rPr>
+        <w:rFonts w:ascii="Symbol" w:hAnsi="Symbol" w:hint="default"/>
+      </w:rPr>
+    </w:lvl>
+    <w:lvl w:ilvl="4" w:tplc="240A0003" w:tentative="1">
+      <w:start w:val="1"/>
+      <w:numFmt w:val="bullet"/>
+      <w:lvlText w:val="o"/>
+      <w:lvlJc w:val="left"/>
+      <w:pPr>
+        <w:ind w:left="3600" w:hanging="360"/>
+      </w:pPr>
+      <w:rPr>
+        <w:rFonts w:ascii="Courier New" w:hAnsi="Courier New" w:cs="Courier New" w:hint="default"/>
+      </w:rPr>
+    </w:lvl>
+    <w:lvl w:ilvl="5" w:tplc="240A0005" w:tentative="1">
+      <w:start w:val="1"/>
+      <w:numFmt w:val="bullet"/>
+      <w:lvlText w:val=""/>
+      <w:lvlJc w:val="left"/>
+      <w:pPr>
+        <w:ind w:left="4320" w:hanging="360"/>
+      </w:pPr>
+      <w:rPr>
+        <w:rFonts w:ascii="Wingdings" w:hAnsi="Wingdings" w:hint="default"/>
+      </w:rPr>
+    </w:lvl>
+    <w:lvl w:ilvl="6" w:tplc="240A0001" w:tentative="1">
+      <w:start w:val="1"/>
+      <w:numFmt w:val="bullet"/>
+      <w:lvlText w:val=""/>
+      <w:lvlJc w:val="left"/>
+      <w:pPr>
+        <w:ind w:left="5040" w:hanging="360"/>
+      </w:pPr>
+      <w:rPr>
+        <w:rFonts w:ascii="Symbol" w:hAnsi="Symbol" w:hint="default"/>
+      </w:rPr>
+    </w:lvl>
+    <w:lvl w:ilvl="7" w:tplc="240A0003" w:tentative="1">
+      <w:start w:val="1"/>
+      <w:numFmt w:val="bullet"/>
+      <w:lvlText w:val="o"/>
+      <w:lvlJc w:val="left"/>
+      <w:pPr>
+        <w:ind w:left="5760" w:hanging="360"/>
+      </w:pPr>
+      <w:rPr>
+        <w:rFonts w:ascii="Courier New" w:hAnsi="Courier New" w:cs="Courier New" w:hint="default"/>
+      </w:rPr>
+    </w:lvl>
+    <w:lvl w:ilvl="8" w:tplc="240A0005" w:tentative="1">
+      <w:start w:val="1"/>
+      <w:numFmt w:val="bullet"/>
+      <w:lvlText w:val=""/>
+      <w:lvlJc w:val="left"/>
+      <w:pPr>
+        <w:ind w:left="6480" w:hanging="360"/>
+      </w:pPr>
+      <w:rPr>
+        <w:rFonts w:ascii="Wingdings" w:hAnsi="Wingdings" w:hint="default"/>
+      </w:rPr>
+    </w:lvl>
+  </w:abstractNum>
   <w:num w:numId="1">
     <w:abstractNumId w:val="0"/>
   </w:num>
+  <w:num w:numId="2">
+    <w:abstractNumId w:val="1"/>
+  </w:num>
 </w:numbering>
+</file>
+
+<file path=word/people.xml><?xml version="1.0" encoding="utf-8"?>
+<w15:people xmlns:wpc="http://schemas.microsoft.com/office/word/2010/wordprocessingCanvas" xmlns:cx="http://schemas.microsoft.com/office/drawing/2014/chartex" xmlns:mc="http://schemas.openxmlformats.org/markup-compatibility/2006" xmlns:o="urn:schemas-microsoft-com:office:office" xmlns:r="http://schemas.openxmlformats.org/officeDocument/2006/relationships" xmlns:m="http://schemas.openxmlformats.org/officeDocument/2006/math" xmlns:v="urn:schemas-microsoft-com:vml" xmlns:wp14="http://schemas.microsoft.com/office/word/2010/wordprocessingDrawing" xmlns:wp="http://schemas.openxmlformats.org/drawingml/2006/wordprocessingDrawing" xmlns:w10="urn:schemas-microsoft-com:office:word" xmlns:w="http://schemas.openxmlformats.org/wordprocessingml/2006/main" xmlns:w14="http://schemas.microsoft.com/office/word/2010/wordml" xmlns:w15="http://schemas.microsoft.com/office/word/2012/wordml" xmlns:w16se="http://schemas.microsoft.com/office/word/2015/wordml/symex" xmlns:wpg="http://schemas.microsoft.com/office/word/2010/wordprocessingGroup" xmlns:wpi="http://schemas.microsoft.com/office/word/2010/wordprocessingInk" xmlns:wne="http://schemas.microsoft.com/office/word/2006/wordml" xmlns:wps="http://schemas.microsoft.com/office/word/2010/wordprocessingShape" mc:Ignorable="w14 w15 w16se wp14">
+  <w15:person w15:author="Estudiantes">
+    <w15:presenceInfo w15:providerId="None" w15:userId="Estudiantes"/>
+  </w15:person>
+</w15:people>
 </file>
 
 <file path=word/styles.xml><?xml version="1.0" encoding="utf-8"?>
@@ -906,6 +1722,104 @@
       <w:contextualSpacing/>
     </w:pPr>
   </w:style>
+  <w:style w:type="character" w:styleId="Refdecomentario">
+    <w:name w:val="annotation reference"/>
+    <w:basedOn w:val="Fuentedeprrafopredeter"/>
+    <w:uiPriority w:val="99"/>
+    <w:semiHidden/>
+    <w:unhideWhenUsed/>
+    <w:rsid w:val="006D39ED"/>
+    <w:rPr>
+      <w:sz w:val="16"/>
+      <w:szCs w:val="16"/>
+    </w:rPr>
+  </w:style>
+  <w:style w:type="paragraph" w:styleId="Textocomentario">
+    <w:name w:val="annotation text"/>
+    <w:basedOn w:val="Normal"/>
+    <w:link w:val="TextocomentarioCar"/>
+    <w:uiPriority w:val="99"/>
+    <w:semiHidden/>
+    <w:unhideWhenUsed/>
+    <w:rsid w:val="006D39ED"/>
+    <w:pPr>
+      <w:spacing w:line="240" w:lineRule="auto"/>
+    </w:pPr>
+    <w:rPr>
+      <w:sz w:val="20"/>
+      <w:szCs w:val="20"/>
+    </w:rPr>
+  </w:style>
+  <w:style w:type="character" w:customStyle="1" w:styleId="TextocomentarioCar">
+    <w:name w:val="Texto comentario Car"/>
+    <w:basedOn w:val="Fuentedeprrafopredeter"/>
+    <w:link w:val="Textocomentario"/>
+    <w:uiPriority w:val="99"/>
+    <w:semiHidden/>
+    <w:rsid w:val="006D39ED"/>
+    <w:rPr>
+      <w:sz w:val="20"/>
+      <w:szCs w:val="20"/>
+    </w:rPr>
+  </w:style>
+  <w:style w:type="paragraph" w:styleId="Asuntodelcomentario">
+    <w:name w:val="annotation subject"/>
+    <w:basedOn w:val="Textocomentario"/>
+    <w:next w:val="Textocomentario"/>
+    <w:link w:val="AsuntodelcomentarioCar"/>
+    <w:uiPriority w:val="99"/>
+    <w:semiHidden/>
+    <w:unhideWhenUsed/>
+    <w:rsid w:val="006D39ED"/>
+    <w:rPr>
+      <w:b/>
+      <w:bCs/>
+    </w:rPr>
+  </w:style>
+  <w:style w:type="character" w:customStyle="1" w:styleId="AsuntodelcomentarioCar">
+    <w:name w:val="Asunto del comentario Car"/>
+    <w:basedOn w:val="TextocomentarioCar"/>
+    <w:link w:val="Asuntodelcomentario"/>
+    <w:uiPriority w:val="99"/>
+    <w:semiHidden/>
+    <w:rsid w:val="006D39ED"/>
+    <w:rPr>
+      <w:b/>
+      <w:bCs/>
+      <w:sz w:val="20"/>
+      <w:szCs w:val="20"/>
+    </w:rPr>
+  </w:style>
+  <w:style w:type="paragraph" w:styleId="Textodeglobo">
+    <w:name w:val="Balloon Text"/>
+    <w:basedOn w:val="Normal"/>
+    <w:link w:val="TextodegloboCar"/>
+    <w:uiPriority w:val="99"/>
+    <w:semiHidden/>
+    <w:unhideWhenUsed/>
+    <w:rsid w:val="006D39ED"/>
+    <w:pPr>
+      <w:spacing w:after="0" w:line="240" w:lineRule="auto"/>
+    </w:pPr>
+    <w:rPr>
+      <w:rFonts w:ascii="Segoe UI" w:hAnsi="Segoe UI" w:cs="Segoe UI"/>
+      <w:sz w:val="18"/>
+      <w:szCs w:val="18"/>
+    </w:rPr>
+  </w:style>
+  <w:style w:type="character" w:customStyle="1" w:styleId="TextodegloboCar">
+    <w:name w:val="Texto de globo Car"/>
+    <w:basedOn w:val="Fuentedeprrafopredeter"/>
+    <w:link w:val="Textodeglobo"/>
+    <w:uiPriority w:val="99"/>
+    <w:semiHidden/>
+    <w:rsid w:val="006D39ED"/>
+    <w:rPr>
+      <w:rFonts w:ascii="Segoe UI" w:hAnsi="Segoe UI" w:cs="Segoe UI"/>
+      <w:sz w:val="18"/>
+      <w:szCs w:val="18"/>
+    </w:rPr>
+  </w:style>
 </w:styles>
 </file>
 

</xml_diff>

<commit_message>
Se modifica el valor
</commit_message>
<xml_diff>
--- a/DOCUMENTO_DE_LA_MATERIA.docx
+++ b/DOCUMENTO_DE_LA_MATERIA.docx
@@ -966,16 +966,450 @@
         </w:rPr>
         <w:t>va el grafico 2</w:t>
       </w:r>
-      <w:bookmarkStart w:id="4" w:name="_GoBack"/>
-      <w:bookmarkEnd w:id="4"/>
-    </w:p>
-    <w:p>
-      <w:pPr>
-        <w:jc w:val="both"/>
-        <w:rPr>
-          <w:rFonts w:ascii="Times New Roman" w:hAnsi="Times New Roman" w:cs="Times New Roman"/>
-        </w:rPr>
-      </w:pPr>
+    </w:p>
+    <w:p>
+      <w:pPr>
+        <w:pStyle w:val="Prrafodelista"/>
+        <w:numPr>
+          <w:ilvl w:val="0"/>
+          <w:numId w:val="3"/>
+        </w:numPr>
+        <w:jc w:val="both"/>
+        <w:rPr>
+          <w:rFonts w:ascii="Times New Roman" w:hAnsi="Times New Roman" w:cs="Times New Roman"/>
+        </w:rPr>
+      </w:pPr>
+      <w:r>
+        <w:rPr>
+          <w:rFonts w:ascii="Times New Roman" w:hAnsi="Times New Roman" w:cs="Times New Roman"/>
+        </w:rPr>
+        <w:t xml:space="preserve">Modelo </w:t>
+      </w:r>
+      <w:proofErr w:type="spellStart"/>
+      <w:r>
+        <w:rPr>
+          <w:rFonts w:ascii="Times New Roman" w:hAnsi="Times New Roman" w:cs="Times New Roman"/>
+        </w:rPr>
+        <w:t>Notacional</w:t>
+      </w:r>
+      <w:proofErr w:type="spellEnd"/>
+      <w:r>
+        <w:rPr>
+          <w:rFonts w:ascii="Times New Roman" w:hAnsi="Times New Roman" w:cs="Times New Roman"/>
+        </w:rPr>
+        <w:t xml:space="preserve"> de Conjuntos: </w:t>
+      </w:r>
+      <w:commentRangeStart w:id="4"/>
+      <w:r>
+        <w:rPr>
+          <w:rFonts w:ascii="Times New Roman" w:hAnsi="Times New Roman" w:cs="Times New Roman"/>
+        </w:rPr>
+        <w:t>{…}</w:t>
+      </w:r>
+      <w:commentRangeEnd w:id="4"/>
+      <w:r>
+        <w:rPr>
+          <w:rStyle w:val="Refdecomentario"/>
+        </w:rPr>
+        <w:commentReference w:id="4"/>
+      </w:r>
+    </w:p>
+    <w:p>
+      <w:pPr>
+        <w:pStyle w:val="Prrafodelista"/>
+        <w:jc w:val="both"/>
+        <w:rPr>
+          <w:rFonts w:ascii="Times New Roman" w:hAnsi="Times New Roman" w:cs="Times New Roman"/>
+          <w:color w:val="FF0000"/>
+        </w:rPr>
+      </w:pPr>
+      <w:r>
+        <w:rPr>
+          <w:rFonts w:ascii="Times New Roman" w:hAnsi="Times New Roman" w:cs="Times New Roman"/>
+          <w:color w:val="FF0000"/>
+          <w:highlight w:val="yellow"/>
+        </w:rPr>
+        <w:t xml:space="preserve">Aquí </w:t>
+      </w:r>
+      <w:r>
+        <w:rPr>
+          <w:rFonts w:ascii="Times New Roman" w:hAnsi="Times New Roman" w:cs="Times New Roman"/>
+          <w:color w:val="FF0000"/>
+          <w:highlight w:val="yellow"/>
+        </w:rPr>
+        <w:t>va el grafico 3</w:t>
+      </w:r>
+    </w:p>
+    <w:p>
+      <w:pPr>
+        <w:pStyle w:val="Prrafodelista"/>
+        <w:jc w:val="both"/>
+        <w:rPr>
+          <w:rFonts w:ascii="Times New Roman" w:hAnsi="Times New Roman" w:cs="Times New Roman"/>
+          <w:color w:val="FF0000"/>
+        </w:rPr>
+      </w:pPr>
+    </w:p>
+    <w:p>
+      <w:pPr>
+        <w:pStyle w:val="Prrafodelista"/>
+        <w:jc w:val="both"/>
+        <w:rPr>
+          <w:rFonts w:ascii="Times New Roman" w:hAnsi="Times New Roman" w:cs="Times New Roman"/>
+        </w:rPr>
+      </w:pPr>
+      <w:r>
+        <w:rPr>
+          <w:rFonts w:ascii="Times New Roman" w:hAnsi="Times New Roman" w:cs="Times New Roman"/>
+        </w:rPr>
+        <w:t>Sigue en 3FN, pero por tener una llave compuesta, esta deberá ser solucionada, modificando el “conjunto”</w:t>
+      </w:r>
+      <w:r>
+        <w:rPr>
+          <w:rFonts w:ascii="Times New Roman" w:hAnsi="Times New Roman" w:cs="Times New Roman"/>
+        </w:rPr>
+        <w:t xml:space="preserve"> en 4FN-5FN y al final “desaparece” el conjunto: </w:t>
+      </w:r>
+    </w:p>
+    <w:p>
+      <w:pPr>
+        <w:pStyle w:val="Prrafodelista"/>
+        <w:jc w:val="both"/>
+        <w:rPr>
+          <w:rFonts w:ascii="Times New Roman" w:hAnsi="Times New Roman" w:cs="Times New Roman"/>
+        </w:rPr>
+      </w:pPr>
+      <w:r>
+        <w:rPr>
+          <w:rFonts w:ascii="Times New Roman" w:hAnsi="Times New Roman" w:cs="Times New Roman"/>
+        </w:rPr>
+        <w:t>¿Atributos que dependen estrictamente de las 2 partes de la llave?:</w:t>
+      </w:r>
+    </w:p>
+    <w:p>
+      <w:pPr>
+        <w:pStyle w:val="Prrafodelista"/>
+        <w:jc w:val="both"/>
+        <w:rPr>
+          <w:rFonts w:ascii="Times New Roman" w:hAnsi="Times New Roman" w:cs="Times New Roman"/>
+        </w:rPr>
+      </w:pPr>
+    </w:p>
+    <w:p>
+      <w:pPr>
+        <w:pStyle w:val="Prrafodelista"/>
+        <w:jc w:val="both"/>
+        <w:rPr>
+          <w:rFonts w:ascii="Times New Roman" w:hAnsi="Times New Roman" w:cs="Times New Roman"/>
+          <w:color w:val="FF0000"/>
+          <w:highlight w:val="yellow"/>
+        </w:rPr>
+      </w:pPr>
+      <w:r>
+        <w:rPr>
+          <w:rFonts w:ascii="Times New Roman" w:hAnsi="Times New Roman" w:cs="Times New Roman"/>
+          <w:color w:val="FF0000"/>
+          <w:highlight w:val="yellow"/>
+        </w:rPr>
+        <w:t xml:space="preserve">Aquí </w:t>
+      </w:r>
+      <w:r>
+        <w:rPr>
+          <w:rFonts w:ascii="Times New Roman" w:hAnsi="Times New Roman" w:cs="Times New Roman"/>
+          <w:color w:val="FF0000"/>
+          <w:highlight w:val="yellow"/>
+        </w:rPr>
+        <w:t>va el grafico 4</w:t>
+      </w:r>
+    </w:p>
+    <w:p>
+      <w:pPr>
+        <w:pStyle w:val="Prrafodelista"/>
+        <w:jc w:val="both"/>
+        <w:rPr>
+          <w:rFonts w:ascii="Times New Roman" w:hAnsi="Times New Roman" w:cs="Times New Roman"/>
+        </w:rPr>
+      </w:pPr>
+      <w:r>
+        <w:rPr>
+          <w:rFonts w:ascii="Times New Roman" w:hAnsi="Times New Roman" w:cs="Times New Roman"/>
+        </w:rPr>
+        <w:lastRenderedPageBreak/>
+        <w:t>Atributos que dependen estrictamente de la segunda parte de la llave.</w:t>
+      </w:r>
+    </w:p>
+    <w:p>
+      <w:pPr>
+        <w:pStyle w:val="Prrafodelista"/>
+        <w:jc w:val="both"/>
+        <w:rPr>
+          <w:rFonts w:ascii="Times New Roman" w:hAnsi="Times New Roman" w:cs="Times New Roman"/>
+          <w:color w:val="FF0000"/>
+          <w:highlight w:val="yellow"/>
+        </w:rPr>
+      </w:pPr>
+      <w:r>
+        <w:rPr>
+          <w:rFonts w:ascii="Times New Roman" w:hAnsi="Times New Roman" w:cs="Times New Roman"/>
+          <w:color w:val="FF0000"/>
+          <w:highlight w:val="yellow"/>
+        </w:rPr>
+        <w:t xml:space="preserve">Aquí </w:t>
+      </w:r>
+      <w:r>
+        <w:rPr>
+          <w:rFonts w:ascii="Times New Roman" w:hAnsi="Times New Roman" w:cs="Times New Roman"/>
+          <w:color w:val="FF0000"/>
+          <w:highlight w:val="yellow"/>
+        </w:rPr>
+        <w:t>va el grafico 5</w:t>
+      </w:r>
+    </w:p>
+    <w:p>
+      <w:pPr>
+        <w:pStyle w:val="Prrafodelista"/>
+        <w:jc w:val="both"/>
+        <w:rPr>
+          <w:rFonts w:ascii="Times New Roman" w:hAnsi="Times New Roman" w:cs="Times New Roman"/>
+        </w:rPr>
+      </w:pPr>
+      <w:bookmarkStart w:id="5" w:name="_GoBack"/>
+      <w:bookmarkEnd w:id="5"/>
+    </w:p>
+    <w:p>
+      <w:pPr>
+        <w:pStyle w:val="Prrafodelista"/>
+        <w:jc w:val="both"/>
+        <w:rPr>
+          <w:rFonts w:ascii="Times New Roman" w:hAnsi="Times New Roman" w:cs="Times New Roman"/>
+        </w:rPr>
+      </w:pPr>
+    </w:p>
+    <w:p>
+      <w:pPr>
+        <w:pStyle w:val="Prrafodelista"/>
+        <w:jc w:val="both"/>
+        <w:rPr>
+          <w:rFonts w:ascii="Times New Roman" w:hAnsi="Times New Roman" w:cs="Times New Roman"/>
+        </w:rPr>
+      </w:pPr>
+      <w:r>
+        <w:rPr>
+          <w:rFonts w:ascii="Times New Roman" w:hAnsi="Times New Roman" w:cs="Times New Roman"/>
+        </w:rPr>
+        <w:t>(De arriba hacia abajo)</w:t>
+      </w:r>
+    </w:p>
+    <w:p>
+      <w:pPr>
+        <w:pStyle w:val="Prrafodelista"/>
+        <w:jc w:val="both"/>
+        <w:rPr>
+          <w:rFonts w:ascii="Times New Roman" w:hAnsi="Times New Roman" w:cs="Times New Roman"/>
+        </w:rPr>
+      </w:pPr>
+      <w:r>
+        <w:rPr>
+          <w:rFonts w:ascii="Times New Roman" w:hAnsi="Times New Roman" w:cs="Times New Roman"/>
+        </w:rPr>
+        <w:t>Clientes:</w:t>
+      </w:r>
+    </w:p>
+    <w:p>
+      <w:pPr>
+        <w:pStyle w:val="Prrafodelista"/>
+        <w:jc w:val="both"/>
+        <w:rPr>
+          <w:rFonts w:ascii="Times New Roman" w:hAnsi="Times New Roman" w:cs="Times New Roman"/>
+        </w:rPr>
+      </w:pPr>
+      <w:r>
+        <w:rPr>
+          <w:rFonts w:ascii="Times New Roman" w:hAnsi="Times New Roman" w:cs="Times New Roman"/>
+        </w:rPr>
+        <w:tab/>
+        <w:t>{</w:t>
+      </w:r>
+      <w:proofErr w:type="spellStart"/>
+      <w:r>
+        <w:rPr>
+          <w:rFonts w:ascii="Times New Roman" w:hAnsi="Times New Roman" w:cs="Times New Roman"/>
+        </w:rPr>
+        <w:t>cedcli</w:t>
+      </w:r>
+      <w:proofErr w:type="spellEnd"/>
+      <w:r>
+        <w:rPr>
+          <w:rFonts w:ascii="Times New Roman" w:hAnsi="Times New Roman" w:cs="Times New Roman"/>
+        </w:rPr>
+        <w:t xml:space="preserve">(PK), </w:t>
+      </w:r>
+      <w:proofErr w:type="spellStart"/>
+      <w:r>
+        <w:rPr>
+          <w:rFonts w:ascii="Times New Roman" w:hAnsi="Times New Roman" w:cs="Times New Roman"/>
+        </w:rPr>
+        <w:t>nomcli</w:t>
+      </w:r>
+      <w:proofErr w:type="spellEnd"/>
+      <w:r>
+        <w:rPr>
+          <w:rFonts w:ascii="Times New Roman" w:hAnsi="Times New Roman" w:cs="Times New Roman"/>
+        </w:rPr>
+        <w:t xml:space="preserve">, </w:t>
+      </w:r>
+      <w:proofErr w:type="spellStart"/>
+      <w:r>
+        <w:rPr>
+          <w:rFonts w:ascii="Times New Roman" w:hAnsi="Times New Roman" w:cs="Times New Roman"/>
+        </w:rPr>
+        <w:t>localidcli</w:t>
+      </w:r>
+      <w:commentRangeStart w:id="6"/>
+      <w:proofErr w:type="spellEnd"/>
+      <w:r>
+        <w:rPr>
+          <w:rFonts w:ascii="Times New Roman" w:hAnsi="Times New Roman" w:cs="Times New Roman"/>
+        </w:rPr>
+        <w:t>(FKD)}</w:t>
+      </w:r>
+    </w:p>
+    <w:p>
+      <w:pPr>
+        <w:pStyle w:val="Prrafodelista"/>
+        <w:jc w:val="both"/>
+        <w:rPr>
+          <w:rFonts w:ascii="Times New Roman" w:hAnsi="Times New Roman" w:cs="Times New Roman"/>
+        </w:rPr>
+      </w:pPr>
+      <w:r>
+        <w:rPr>
+          <w:rFonts w:ascii="Times New Roman" w:hAnsi="Times New Roman" w:cs="Times New Roman"/>
+        </w:rPr>
+        <w:t>Localidades:</w:t>
+      </w:r>
+    </w:p>
+    <w:p>
+      <w:pPr>
+        <w:pStyle w:val="Prrafodelista"/>
+        <w:jc w:val="both"/>
+        <w:rPr>
+          <w:rFonts w:ascii="Times New Roman" w:hAnsi="Times New Roman" w:cs="Times New Roman"/>
+        </w:rPr>
+      </w:pPr>
+      <w:r>
+        <w:rPr>
+          <w:rFonts w:ascii="Times New Roman" w:hAnsi="Times New Roman" w:cs="Times New Roman"/>
+        </w:rPr>
+        <w:tab/>
+        <w:t>{</w:t>
+      </w:r>
+      <w:proofErr w:type="spellStart"/>
+      <w:r>
+        <w:rPr>
+          <w:rFonts w:ascii="Times New Roman" w:hAnsi="Times New Roman" w:cs="Times New Roman"/>
+        </w:rPr>
+        <w:t>localidcli</w:t>
+      </w:r>
+      <w:proofErr w:type="spellEnd"/>
+      <w:r>
+        <w:rPr>
+          <w:rFonts w:ascii="Times New Roman" w:hAnsi="Times New Roman" w:cs="Times New Roman"/>
+        </w:rPr>
+        <w:t>(</w:t>
+      </w:r>
+      <w:proofErr w:type="spellStart"/>
+      <w:r>
+        <w:rPr>
+          <w:rFonts w:ascii="Times New Roman" w:hAnsi="Times New Roman" w:cs="Times New Roman"/>
+        </w:rPr>
+        <w:t>PKEmergente</w:t>
+      </w:r>
+      <w:proofErr w:type="spellEnd"/>
+      <w:r>
+        <w:rPr>
+          <w:rFonts w:ascii="Times New Roman" w:hAnsi="Times New Roman" w:cs="Times New Roman"/>
+        </w:rPr>
+        <w:t xml:space="preserve">), </w:t>
+      </w:r>
+      <w:proofErr w:type="spellStart"/>
+      <w:r>
+        <w:rPr>
+          <w:rFonts w:ascii="Times New Roman" w:hAnsi="Times New Roman" w:cs="Times New Roman"/>
+        </w:rPr>
+        <w:t>nomlocalid</w:t>
+      </w:r>
+      <w:proofErr w:type="spellEnd"/>
+      <w:r>
+        <w:rPr>
+          <w:rFonts w:ascii="Times New Roman" w:hAnsi="Times New Roman" w:cs="Times New Roman"/>
+        </w:rPr>
+        <w:t>}</w:t>
+      </w:r>
+      <w:commentRangeEnd w:id="6"/>
+      <w:r>
+        <w:rPr>
+          <w:rStyle w:val="Refdecomentario"/>
+        </w:rPr>
+        <w:commentReference w:id="6"/>
+      </w:r>
+    </w:p>
+    <w:p>
+      <w:pPr>
+        <w:pStyle w:val="Prrafodelista"/>
+        <w:numPr>
+          <w:ilvl w:val="0"/>
+          <w:numId w:val="3"/>
+        </w:numPr>
+        <w:jc w:val="both"/>
+        <w:rPr>
+          <w:rFonts w:ascii="Times New Roman" w:hAnsi="Times New Roman" w:cs="Times New Roman"/>
+        </w:rPr>
+      </w:pPr>
+      <w:r>
+        <w:rPr>
+          <w:rFonts w:ascii="Times New Roman" w:hAnsi="Times New Roman" w:cs="Times New Roman"/>
+        </w:rPr>
+        <w:t>Modelo Entidad Relación (Conceptual(Asegurado))</w:t>
+      </w:r>
+    </w:p>
+    <w:p>
+      <w:pPr>
+        <w:pStyle w:val="Prrafodelista"/>
+        <w:numPr>
+          <w:ilvl w:val="0"/>
+          <w:numId w:val="3"/>
+        </w:numPr>
+        <w:jc w:val="both"/>
+        <w:rPr>
+          <w:rFonts w:ascii="Times New Roman" w:hAnsi="Times New Roman" w:cs="Times New Roman"/>
+        </w:rPr>
+      </w:pPr>
+      <w:r>
+        <w:rPr>
+          <w:rFonts w:ascii="Times New Roman" w:hAnsi="Times New Roman" w:cs="Times New Roman"/>
+        </w:rPr>
+        <w:t>Modelo Relacional</w:t>
+      </w:r>
+    </w:p>
+    <w:p>
+      <w:pPr>
+        <w:pStyle w:val="Prrafodelista"/>
+        <w:numPr>
+          <w:ilvl w:val="0"/>
+          <w:numId w:val="3"/>
+        </w:numPr>
+        <w:jc w:val="both"/>
+        <w:rPr>
+          <w:rFonts w:ascii="Times New Roman" w:hAnsi="Times New Roman" w:cs="Times New Roman"/>
+        </w:rPr>
+      </w:pPr>
+      <w:r>
+        <w:rPr>
+          <w:rFonts w:ascii="Times New Roman" w:hAnsi="Times New Roman" w:cs="Times New Roman"/>
+        </w:rPr>
+        <w:t>Modelo DDL</w:t>
+      </w:r>
     </w:p>
     <w:sectPr>
       <w:pgSz w:w="12240" w:h="15840"/>
@@ -1068,6 +1502,54 @@
       </w:r>
     </w:p>
   </w:comment>
+  <w:comment w:id="4" w:author="Estudiantes" w:date="2020-03-10T18:18:00Z" w:initials="E">
+    <w:p>
+      <w:pPr>
+        <w:pStyle w:val="Textocomentario"/>
+      </w:pPr>
+      <w:r>
+        <w:rPr>
+          <w:rStyle w:val="Refdecomentario"/>
+        </w:rPr>
+        <w:annotationRef/>
+      </w:r>
+      <w:r>
+        <w:t>Se usa para representar conjuntos</w:t>
+      </w:r>
+    </w:p>
+  </w:comment>
+  <w:comment w:id="6" w:author="Estudiantes" w:date="2020-03-10T18:21:00Z" w:initials="E">
+    <w:p>
+      <w:pPr>
+        <w:pStyle w:val="Textocomentario"/>
+      </w:pPr>
+      <w:r>
+        <w:rPr>
+          <w:rStyle w:val="Refdecomentario"/>
+        </w:rPr>
+        <w:annotationRef/>
+      </w:r>
+      <w:r>
+        <w:t xml:space="preserve">Una </w:t>
+      </w:r>
+      <w:proofErr w:type="spellStart"/>
+      <w:r>
+        <w:t>Foreign</w:t>
+      </w:r>
+      <w:proofErr w:type="spellEnd"/>
+      <w:r>
+        <w:t xml:space="preserve"> Key por defecto(FDK) siempre genera un nuevo conjunto con una </w:t>
+      </w:r>
+      <w:proofErr w:type="spellStart"/>
+      <w:r>
+        <w:t>Primary</w:t>
+      </w:r>
+      <w:proofErr w:type="spellEnd"/>
+      <w:r>
+        <w:t xml:space="preserve"> Key Emergente(PKE)</w:t>
+      </w:r>
+    </w:p>
+  </w:comment>
 </w:comments>
 </file>
 
@@ -1077,6 +1559,8 @@
   <w15:commentEx w15:paraId="4BF6E16E" w15:done="0"/>
   <w15:commentEx w15:paraId="6F442A52" w15:done="0"/>
   <w15:commentEx w15:paraId="75A6C162" w15:done="0"/>
+  <w15:commentEx w15:paraId="0D3D0CBF" w15:done="0"/>
+  <w15:commentEx w15:paraId="492BE2C0" w15:done="0"/>
 </w15:commentsEx>
 </file>
 
@@ -1171,6 +1655,92 @@
     </w:lvl>
   </w:abstractNum>
   <w:abstractNum w:abstractNumId="1" w15:restartNumberingAfterBreak="0">
+    <w:nsid w:val="13E738B5"/>
+    <w:multiLevelType w:val="hybridMultilevel"/>
+    <w:tmpl w:val="65C21B72"/>
+    <w:lvl w:ilvl="0" w:tplc="240A0011">
+      <w:start w:val="1"/>
+      <w:numFmt w:val="decimal"/>
+      <w:lvlText w:val="%1)"/>
+      <w:lvlJc w:val="left"/>
+      <w:pPr>
+        <w:ind w:left="720" w:hanging="360"/>
+      </w:pPr>
+    </w:lvl>
+    <w:lvl w:ilvl="1" w:tplc="240A0019" w:tentative="1">
+      <w:start w:val="1"/>
+      <w:numFmt w:val="lowerLetter"/>
+      <w:lvlText w:val="%2."/>
+      <w:lvlJc w:val="left"/>
+      <w:pPr>
+        <w:ind w:left="1440" w:hanging="360"/>
+      </w:pPr>
+    </w:lvl>
+    <w:lvl w:ilvl="2" w:tplc="240A001B" w:tentative="1">
+      <w:start w:val="1"/>
+      <w:numFmt w:val="lowerRoman"/>
+      <w:lvlText w:val="%3."/>
+      <w:lvlJc w:val="right"/>
+      <w:pPr>
+        <w:ind w:left="2160" w:hanging="180"/>
+      </w:pPr>
+    </w:lvl>
+    <w:lvl w:ilvl="3" w:tplc="240A000F" w:tentative="1">
+      <w:start w:val="1"/>
+      <w:numFmt w:val="decimal"/>
+      <w:lvlText w:val="%4."/>
+      <w:lvlJc w:val="left"/>
+      <w:pPr>
+        <w:ind w:left="2880" w:hanging="360"/>
+      </w:pPr>
+    </w:lvl>
+    <w:lvl w:ilvl="4" w:tplc="240A0019" w:tentative="1">
+      <w:start w:val="1"/>
+      <w:numFmt w:val="lowerLetter"/>
+      <w:lvlText w:val="%5."/>
+      <w:lvlJc w:val="left"/>
+      <w:pPr>
+        <w:ind w:left="3600" w:hanging="360"/>
+      </w:pPr>
+    </w:lvl>
+    <w:lvl w:ilvl="5" w:tplc="240A001B" w:tentative="1">
+      <w:start w:val="1"/>
+      <w:numFmt w:val="lowerRoman"/>
+      <w:lvlText w:val="%6."/>
+      <w:lvlJc w:val="right"/>
+      <w:pPr>
+        <w:ind w:left="4320" w:hanging="180"/>
+      </w:pPr>
+    </w:lvl>
+    <w:lvl w:ilvl="6" w:tplc="240A000F" w:tentative="1">
+      <w:start w:val="1"/>
+      <w:numFmt w:val="decimal"/>
+      <w:lvlText w:val="%7."/>
+      <w:lvlJc w:val="left"/>
+      <w:pPr>
+        <w:ind w:left="5040" w:hanging="360"/>
+      </w:pPr>
+    </w:lvl>
+    <w:lvl w:ilvl="7" w:tplc="240A0019" w:tentative="1">
+      <w:start w:val="1"/>
+      <w:numFmt w:val="lowerLetter"/>
+      <w:lvlText w:val="%8."/>
+      <w:lvlJc w:val="left"/>
+      <w:pPr>
+        <w:ind w:left="5760" w:hanging="360"/>
+      </w:pPr>
+    </w:lvl>
+    <w:lvl w:ilvl="8" w:tplc="240A001B" w:tentative="1">
+      <w:start w:val="1"/>
+      <w:numFmt w:val="lowerRoman"/>
+      <w:lvlText w:val="%9."/>
+      <w:lvlJc w:val="right"/>
+      <w:pPr>
+        <w:ind w:left="6480" w:hanging="180"/>
+      </w:pPr>
+    </w:lvl>
+  </w:abstractNum>
+  <w:abstractNum w:abstractNumId="2" w15:restartNumberingAfterBreak="0">
     <w:nsid w:val="2DE72A96"/>
     <w:multiLevelType w:val="hybridMultilevel"/>
     <w:tmpl w:val="029C51A6"/>
@@ -1287,6 +1857,9 @@
     <w:abstractNumId w:val="0"/>
   </w:num>
   <w:num w:numId="2">
+    <w:abstractNumId w:val="2"/>
+  </w:num>
+  <w:num w:numId="3">
     <w:abstractNumId w:val="1"/>
   </w:num>
 </w:numbering>

</xml_diff>